<commit_message>
Lab 3 Updated for Mac
</commit_message>
<xml_diff>
--- a/Labs/Lab 3.docx
+++ b/Labs/Lab 3.docx
@@ -167,7 +167,7 @@
         <w:rPr>
           <w:noProof/>
         </w:rPr>
-        <w:t>6/28/2015</w:t>
+        <w:t>11/5/2015</w:t>
       </w:r>
       <w:r>
         <w:rPr>
@@ -676,9 +676,7 @@
         <w:t xml:space="preserve"> to map latitude/longitude data points</w:t>
       </w:r>
     </w:p>
-    <w:bookmarkStart w:id="3" w:name="_GoBack" w:displacedByCustomXml="next"/>
-    <w:bookmarkEnd w:id="3" w:displacedByCustomXml="next"/>
-    <w:bookmarkStart w:id="4" w:name="_Toc423254482" w:displacedByCustomXml="next"/>
+    <w:bookmarkStart w:id="3" w:name="_Toc423254482" w:displacedByCustomXml="next"/>
     <w:sdt>
       <w:sdtPr>
         <w:alias w:val="Topic"/>
@@ -710,7 +708,7 @@
         </w:p>
       </w:sdtContent>
     </w:sdt>
-    <w:bookmarkEnd w:id="4" w:displacedByCustomXml="prev"/>
+    <w:bookmarkEnd w:id="3" w:displacedByCustomXml="prev"/>
     <w:p>
       <w:pPr>
         <w:pStyle w:val="ppBodyText"/>
@@ -744,7 +742,13 @@
         </w:r>
       </w:hyperlink>
       <w:r>
-        <w:t xml:space="preserve"> )</w:t>
+        <w:t xml:space="preserve"> </w:t>
+      </w:r>
+      <w:r>
+        <w:t>… when you open it up, click “View Raw” to download the file</w:t>
+      </w:r>
+      <w:r>
+        <w:t>)</w:t>
       </w:r>
     </w:p>
     <w:p>
@@ -941,7 +945,13 @@
         <w:ind w:left="720"/>
       </w:pPr>
       <w:r>
-        <w:t>Click on the “Insert” tab and click on the line icon. Select 2-D Line.</w:t>
+        <w:t>Click on the “Insert” tab</w:t>
+      </w:r>
+      <w:r>
+        <w:t xml:space="preserve"> (Mac: “Charts” tab)</w:t>
+      </w:r>
+      <w:r>
+        <w:t xml:space="preserve"> and click on the line icon. Select 2-D Line.</w:t>
       </w:r>
     </w:p>
     <w:p>
@@ -1119,7 +1129,13 @@
         </w:numPr>
       </w:pPr>
       <w:r>
-        <w:t xml:space="preserve">Now we can see that three states have had enormous growth since the recession: Texas, North Dakota, and Washington DC. No other state cracks 7% growth and many states are still struggling to recover from the 2008-2009 recession. But what is the best way to visualize this? </w:t>
+        <w:t xml:space="preserve">Now we can see that three states have had enormous growth since the recession: Texas, North Dakota, and Washington DC. </w:t>
+      </w:r>
+      <w:r>
+        <w:t xml:space="preserve">(You should be able to see detail on the graph by hovering over the lines.) </w:t>
+      </w:r>
+      <w:r>
+        <w:t xml:space="preserve">No other state cracks 7% growth and many states are still struggling to recover from the 2008-2009 recession. But what is the best way to visualize this? </w:t>
       </w:r>
     </w:p>
     <w:p>
@@ -1204,6 +1220,7 @@
         </w:numPr>
       </w:pPr>
       <w:r>
+        <w:lastRenderedPageBreak/>
         <w:t>Instead, let</w:t>
       </w:r>
       <w:r>
@@ -1226,7 +1243,6 @@
           <w:noProof/>
           <w:lang w:bidi="ar-SA"/>
         </w:rPr>
-        <w:lastRenderedPageBreak/>
         <w:drawing>
           <wp:inline distT="0" distB="0" distL="0" distR="0" wp14:anchorId="0EDC26A9" wp14:editId="7A4E2C8B">
             <wp:extent cx="2220686" cy="1305028"/>
@@ -1385,7 +1401,42 @@
         <w:t xml:space="preserve"> Let’s use the in-chart filtering to explore and limit some of the data.</w:t>
       </w:r>
       <w:r>
-        <w:t xml:space="preserve"> Select the chart. Hovering over it, you should see a filter icon appear to the right of the chart. From here we can check just the data we want to see. </w:t>
+        <w:t xml:space="preserve"> </w:t>
+      </w:r>
+      <w:r>
+        <w:rPr>
+          <w:b/>
+        </w:rPr>
+        <w:t>PC:</w:t>
+      </w:r>
+      <w:r>
+        <w:t xml:space="preserve"> </w:t>
+      </w:r>
+      <w:r>
+        <w:t>Select the chart.</w:t>
+      </w:r>
+      <w:r>
+        <w:t xml:space="preserve"> Hovering over it, you should s</w:t>
+      </w:r>
+      <w:r>
+        <w:t>e</w:t>
+      </w:r>
+      <w:r>
+        <w:t>e</w:t>
+      </w:r>
+      <w:r>
+        <w:t xml:space="preserve"> a filter icon appear to the right of the chart. From here we can chec</w:t>
+      </w:r>
+      <w:r>
+        <w:t>k just the data we want to see.</w:t>
+      </w:r>
+    </w:p>
+    <w:p>
+      <w:pPr>
+        <w:pStyle w:val="ppBodyText"/>
+      </w:pPr>
+      <w:r>
+        <w:t>Mac: Unfortunately, if you’re using Office 2011, the filter feature isn’t working. We’ll be hiding columns within our initial data set in order to deliver the same effect.</w:t>
       </w:r>
     </w:p>
     <w:p>
@@ -1448,7 +1499,24 @@
         </w:numPr>
       </w:pPr>
       <w:r>
-        <w:t>Let’s look at just the northeastern states. Select Connecticut, Deleware, Maine, Massachusetts, New Hampshire, New York, Pennsylvania, Rhode Island, and Vermont. Press the “Apply” button at the bottom.</w:t>
+        <w:t xml:space="preserve">Let’s look at just the northeastern states. Select Connecticut, </w:t>
+      </w:r>
+      <w:r>
+        <w:t>Delaware</w:t>
+      </w:r>
+      <w:r>
+        <w:t>, Maine, Massachusetts, New Hampshire, New York, Pennsylvania, Rhode Island, and Vermont. Press the “Apply” button at the bottom.</w:t>
+      </w:r>
+      <w:r>
+        <w:t xml:space="preserve"> </w:t>
+      </w:r>
+    </w:p>
+    <w:p>
+      <w:pPr>
+        <w:pStyle w:val="ppBodyText"/>
+      </w:pPr>
+      <w:r>
+        <w:t>Mac: Select the columns for the states that *aren’t* listed above. Right click on them and select “Hide”</w:t>
       </w:r>
     </w:p>
     <w:p>
@@ -1572,7 +1640,7 @@
         <w:pStyle w:val="ppBodyText"/>
       </w:pPr>
     </w:p>
-    <w:bookmarkStart w:id="5" w:name="_Toc423254483" w:displacedByCustomXml="next"/>
+    <w:bookmarkStart w:id="4" w:name="_Toc423254483" w:displacedByCustomXml="next"/>
     <w:sdt>
       <w:sdtPr>
         <w:alias w:val="Topic"/>
@@ -1604,7 +1672,7 @@
         </w:p>
       </w:sdtContent>
     </w:sdt>
-    <w:bookmarkEnd w:id="5" w:displacedByCustomXml="prev"/>
+    <w:bookmarkEnd w:id="4" w:displacedByCustomXml="prev"/>
     <w:p>
       <w:pPr>
         <w:pStyle w:val="ppBodyText"/>
@@ -1626,7 +1694,12 @@
       </w:pPr>
       <w:r>
         <w:lastRenderedPageBreak/>
-        <w:t>Open the folder that you received as part of this class. It should have a “Visualization Helpers” Excel file in it. Open that file.</w:t>
+        <w:t>Open the folder that you received as part of this class. It should have a “Vi</w:t>
+      </w:r>
+      <w:bookmarkStart w:id="5" w:name="_GoBack"/>
+      <w:bookmarkEnd w:id="5"/>
+      <w:r>
+        <w:t>sualization Helpers” Excel file in it. Open that file.</w:t>
       </w:r>
     </w:p>
     <w:p>
@@ -2889,10 +2962,7 @@
         </w:numPr>
       </w:pPr>
       <w:r>
-        <w:t>Note that when you c</w:t>
-      </w:r>
-      <w:r>
-        <w:t xml:space="preserve">lick on the marker, you get a number in the label that, while accurate, isn’t very readable. You also get a lot of information in the </w:t>
+        <w:t xml:space="preserve">Note that when you click on the marker, you get a number in the label that, while accurate, isn’t very readable. You also get a lot of information in the </w:t>
       </w:r>
       <w:r>
         <w:t>pop-up that isn’t particularly useful. For further work on your own, try the following exercises:</w:t>
@@ -7425,7 +7495,7 @@
     <w:charset w:val="00"/>
     <w:family w:val="modern"/>
     <w:pitch w:val="fixed"/>
-    <w:sig w:usb0="E0002AFF" w:usb1="C0007843" w:usb2="00000009" w:usb3="00000000" w:csb0="000001FF" w:csb1="00000000"/>
+    <w:sig w:usb0="E0002EFF" w:usb1="C0007843" w:usb2="00000009" w:usb3="00000000" w:csb0="000001FF" w:csb1="00000000"/>
   </w:font>
   <w:font w:name="Wingdings">
     <w:panose1 w:val="05000000000000000000"/>
@@ -7453,7 +7523,7 @@
     <w:charset w:val="00"/>
     <w:family w:val="swiss"/>
     <w:pitch w:val="variable"/>
-    <w:sig w:usb0="E0002AFF" w:usb1="C0007843" w:usb2="00000009" w:usb3="00000000" w:csb0="000001FF" w:csb1="00000000"/>
+    <w:sig w:usb0="E0002EFF" w:usb1="C0007843" w:usb2="00000009" w:usb3="00000000" w:csb0="000001FF" w:csb1="00000000"/>
   </w:font>
   <w:font w:name="Cambria">
     <w:panose1 w:val="02040503050406030204"/>
@@ -7480,9 +7550,10 @@
     <w:altName w:val="바탕"/>
     <w:panose1 w:val="02030600000101010101"/>
     <w:charset w:val="81"/>
-    <w:family w:val="roman"/>
-    <w:pitch w:val="variable"/>
-    <w:sig w:usb0="B00002AF" w:usb1="69D77CFB" w:usb2="00000030" w:usb3="00000000" w:csb0="0008009F" w:csb1="00000000"/>
+    <w:family w:val="auto"/>
+    <w:notTrueType/>
+    <w:pitch w:val="fixed"/>
+    <w:sig w:usb0="00000001" w:usb1="09060000" w:usb2="00000010" w:usb3="00000000" w:csb0="00080000" w:csb1="00000000"/>
   </w:font>
   <w:font w:name="Arial Black">
     <w:panose1 w:val="020B0A04020102020204"/>
@@ -7508,10 +7579,11 @@
   </w:font>
   <w:font w:name="Arial Unicode MS">
     <w:panose1 w:val="020B0604020202020204"/>
-    <w:charset w:val="80"/>
-    <w:family w:val="swiss"/>
+    <w:charset w:val="00"/>
+    <w:family w:val="roman"/>
+    <w:notTrueType/>
     <w:pitch w:val="variable"/>
-    <w:sig w:usb0="F7FFAFFF" w:usb1="E9DFFFFF" w:usb2="0000003F" w:usb3="00000000" w:csb0="003F01FF" w:csb1="00000000"/>
+    <w:sig w:usb0="00000003" w:usb1="00000000" w:usb2="00000000" w:usb3="00000000" w:csb0="00000001" w:csb1="00000000"/>
   </w:font>
   <w:font w:name="Georgia">
     <w:panose1 w:val="02040502050405020303"/>
@@ -7552,6 +7624,7 @@
     <w:rsid w:val="001D183C"/>
     <w:rsid w:val="0027426C"/>
     <w:rsid w:val="00276464"/>
+    <w:rsid w:val="002A2D99"/>
     <w:rsid w:val="00514328"/>
     <w:rsid w:val="00530746"/>
     <w:rsid w:val="0059705B"/>
@@ -8348,7 +8421,7 @@
 </file>
 
 <file path=customXml/itemProps2.xml><?xml version="1.0" encoding="utf-8"?>
-<ds:datastoreItem xmlns:ds="http://schemas.openxmlformats.org/officeDocument/2006/customXml" ds:itemID="{59D15797-C8F4-4C61-85FC-4A68CC0BBF2E}">
+<ds:datastoreItem xmlns:ds="http://schemas.openxmlformats.org/officeDocument/2006/customXml" ds:itemID="{286D45B4-073F-42CD-AE9B-45105F59A1E6}">
   <ds:schemaRefs>
     <ds:schemaRef ds:uri="http://schemas.openxmlformats.org/officeDocument/2006/bibliography"/>
   </ds:schemaRefs>

</xml_diff>